<commit_message>
updated win/ loss and word doc
</commit_message>
<xml_diff>
--- a/Sean McGuire.docx
+++ b/Sean McGuire.docx
@@ -43,7 +43,7 @@
         </w:rPr>
         <w:t xml:space="preserve">GitHub: </w:t>
       </w:r>
-      <w:hyperlink r:id="rId4" w:history="1">
+      <w:hyperlink r:id="rId5" w:history="1">
         <w:r>
           <w:rPr>
             <w:rStyle w:val="Hyperlink"/>
@@ -90,15 +90,7 @@
         <w:rPr>
           <w:lang w:val="en-US"/>
         </w:rPr>
-        <w:t xml:space="preserve"> Armband to develop a real-life driving experience in a unity game. The game will be developed in unity and coded in C# and will be focused mostly on the first person steering of a car going around a </w:t>
-      </w:r>
-      <w:bookmarkStart w:id="0" w:name="_GoBack"/>
-      <w:bookmarkEnd w:id="0"/>
-      <w:r>
-        <w:rPr>
-          <w:lang w:val="en-US"/>
-        </w:rPr>
-        <w:t xml:space="preserve">simple 3D track. At the end of the project I will aim to get the </w:t>
+        <w:t xml:space="preserve"> Armband to develop a real-life driving experience in a unity game. The game will be developed in unity and coded in C# and will be focused mostly on the first person steering of a car going around a simple 3D track. At the end of the project I will aim to get the </w:t>
       </w:r>
       <w:proofErr w:type="spellStart"/>
       <w:r>
@@ -163,7 +155,7 @@
                     </pic:cNvPicPr>
                   </pic:nvPicPr>
                   <pic:blipFill>
-                    <a:blip r:embed="rId5" cstate="print">
+                    <a:blip r:embed="rId6" cstate="print">
                       <a:extLst>
                         <a:ext uri="{28A0092B-C50C-407E-A947-70E740481C1C}">
                           <a14:useLocalDpi xmlns:a14="http://schemas.microsoft.com/office/drawing/2010/main" val="0"/>
@@ -244,7 +236,7 @@
                     </pic:cNvPicPr>
                   </pic:nvPicPr>
                   <pic:blipFill>
-                    <a:blip r:embed="rId6" cstate="print">
+                    <a:blip r:embed="rId7" cstate="print">
                       <a:extLst>
                         <a:ext uri="{28A0092B-C50C-407E-A947-70E740481C1C}">
                           <a14:useLocalDpi xmlns:a14="http://schemas.microsoft.com/office/drawing/2010/main" val="0"/>
@@ -373,6 +365,145 @@
         </w:rPr>
       </w:pPr>
     </w:p>
+    <w:p>
+      <w:pPr>
+        <w:rPr>
+          <w:lang w:val="en-US"/>
+        </w:rPr>
+      </w:pPr>
+    </w:p>
+    <w:p>
+      <w:pPr>
+        <w:rPr>
+          <w:lang w:val="en-US"/>
+        </w:rPr>
+      </w:pPr>
+    </w:p>
+    <w:p>
+      <w:pPr>
+        <w:rPr>
+          <w:lang w:val="en-US"/>
+        </w:rPr>
+      </w:pPr>
+    </w:p>
+    <w:p>
+      <w:pPr>
+        <w:pStyle w:val="ListParagraph"/>
+        <w:numPr>
+          <w:ilvl w:val="0"/>
+          <w:numId w:val="1"/>
+        </w:numPr>
+        <w:rPr>
+          <w:lang w:val="en-US"/>
+        </w:rPr>
+      </w:pPr>
+      <w:r>
+        <w:rPr>
+          <w:lang w:val="en-US"/>
+        </w:rPr>
+        <w:lastRenderedPageBreak/>
+        <w:t>What I’ve got so far:</w:t>
+      </w:r>
+    </w:p>
+    <w:p>
+      <w:pPr>
+        <w:pStyle w:val="ListParagraph"/>
+        <w:numPr>
+          <w:ilvl w:val="1"/>
+          <w:numId w:val="1"/>
+        </w:numPr>
+        <w:rPr>
+          <w:lang w:val="en-US"/>
+        </w:rPr>
+      </w:pPr>
+      <w:r>
+        <w:rPr>
+          <w:lang w:val="en-US"/>
+        </w:rPr>
+        <w:t xml:space="preserve">The game is now converted to just drag racing mode now as I am only testing one of the features for double tap. </w:t>
+      </w:r>
+    </w:p>
+    <w:p>
+      <w:pPr>
+        <w:pStyle w:val="ListParagraph"/>
+        <w:numPr>
+          <w:ilvl w:val="1"/>
+          <w:numId w:val="1"/>
+        </w:numPr>
+        <w:rPr>
+          <w:lang w:val="en-US"/>
+        </w:rPr>
+      </w:pPr>
+      <w:r>
+        <w:rPr>
+          <w:lang w:val="en-US"/>
+        </w:rPr>
+        <w:t>The UI allows the user to double tap their fingers in game to change the gear and make the car go faster.</w:t>
+      </w:r>
+    </w:p>
+    <w:p>
+      <w:pPr>
+        <w:pStyle w:val="ListParagraph"/>
+        <w:numPr>
+          <w:ilvl w:val="1"/>
+          <w:numId w:val="1"/>
+        </w:numPr>
+        <w:rPr>
+          <w:lang w:val="en-US"/>
+        </w:rPr>
+      </w:pPr>
+      <w:r>
+        <w:rPr>
+          <w:lang w:val="en-US"/>
+        </w:rPr>
+        <w:t>The terrain in the game is in 3D.</w:t>
+      </w:r>
+    </w:p>
+    <w:p>
+      <w:pPr>
+        <w:pStyle w:val="ListParagraph"/>
+        <w:numPr>
+          <w:ilvl w:val="1"/>
+          <w:numId w:val="1"/>
+        </w:numPr>
+        <w:rPr>
+          <w:lang w:val="en-US"/>
+        </w:rPr>
+      </w:pPr>
+      <w:r>
+        <w:rPr>
+          <w:lang w:val="en-US"/>
+        </w:rPr>
+        <w:t>The AI other driver is set currently to a max speed, will change later.</w:t>
+      </w:r>
+    </w:p>
+    <w:p>
+      <w:pPr>
+        <w:pStyle w:val="ListParagraph"/>
+        <w:numPr>
+          <w:ilvl w:val="1"/>
+          <w:numId w:val="1"/>
+        </w:numPr>
+        <w:rPr>
+          <w:lang w:val="en-US"/>
+        </w:rPr>
+      </w:pPr>
+      <w:r>
+        <w:rPr>
+          <w:lang w:val="en-US"/>
+        </w:rPr>
+        <w:t>At the moment the car can either win the game or lose.</w:t>
+      </w:r>
+      <w:bookmarkStart w:id="0" w:name="_GoBack"/>
+      <w:bookmarkEnd w:id="0"/>
+    </w:p>
+    <w:p>
+      <w:pPr>
+        <w:rPr>
+          <w:lang w:val="en-US"/>
+        </w:rPr>
+      </w:pPr>
+    </w:p>
     <w:sectPr>
       <w:pgSz w:w="11906" w:h="16838"/>
       <w:pgMar w:top="1440" w:right="1440" w:bottom="1440" w:left="1440" w:header="708" w:footer="708" w:gutter="0"/>
@@ -381,6 +512,127 @@
     </w:sectPr>
   </w:body>
 </w:document>
+</file>
+
+<file path=word/numbering.xml><?xml version="1.0" encoding="utf-8"?>
+<w:numbering xmlns:wpc="http://schemas.microsoft.com/office/word/2010/wordprocessingCanvas" xmlns:cx="http://schemas.microsoft.com/office/drawing/2014/chartex" xmlns:cx1="http://schemas.microsoft.com/office/drawing/2015/9/8/chartex" xmlns:cx2="http://schemas.microsoft.com/office/drawing/2015/10/21/chartex" xmlns:cx3="http://schemas.microsoft.com/office/drawing/2016/5/9/chartex" xmlns:cx4="http://schemas.microsoft.com/office/drawing/2016/5/10/chartex" xmlns:cx5="http://schemas.microsoft.com/office/drawing/2016/5/11/chartex" xmlns:cx6="http://schemas.microsoft.com/office/drawing/2016/5/12/chartex" xmlns:cx7="http://schemas.microsoft.com/office/drawing/2016/5/13/chartex" xmlns:cx8="http://schemas.microsoft.com/office/drawing/2016/5/14/chartex" xmlns:mc="http://schemas.openxmlformats.org/markup-compatibility/2006" xmlns:aink="http://schemas.microsoft.com/office/drawing/2016/ink" xmlns:am3d="http://schemas.microsoft.com/office/drawing/2017/model3d" xmlns:o="urn:schemas-microsoft-com:office:office" xmlns:r="http://schemas.openxmlformats.org/officeDocument/2006/relationships" xmlns:m="http://schemas.openxmlformats.org/officeDocument/2006/math" xmlns:v="urn:schemas-microsoft-com:vml" xmlns:wp14="http://schemas.microsoft.com/office/word/2010/wordprocessingDrawing" xmlns:wp="http://schemas.openxmlformats.org/drawingml/2006/wordprocessingDrawing" xmlns:w10="urn:schemas-microsoft-com:office:word" xmlns:w="http://schemas.openxmlformats.org/wordprocessingml/2006/main" xmlns:w14="http://schemas.microsoft.com/office/word/2010/wordml" xmlns:w15="http://schemas.microsoft.com/office/word/2012/wordml" xmlns:w16cid="http://schemas.microsoft.com/office/word/2016/wordml/cid" xmlns:w16se="http://schemas.microsoft.com/office/word/2015/wordml/symex" xmlns:wpg="http://schemas.microsoft.com/office/word/2010/wordprocessingGroup" xmlns:wpi="http://schemas.microsoft.com/office/word/2010/wordprocessingInk" xmlns:wne="http://schemas.microsoft.com/office/word/2006/wordml" xmlns:wps="http://schemas.microsoft.com/office/word/2010/wordprocessingShape" mc:Ignorable="w14 w15 w16se w16cid wp14">
+  <w:abstractNum w:abstractNumId="0" w15:restartNumberingAfterBreak="0">
+    <w:nsid w:val="6BCB286D"/>
+    <w:multiLevelType w:val="hybridMultilevel"/>
+    <w:tmpl w:val="3A1CADE6"/>
+    <w:lvl w:ilvl="0" w:tplc="08090001">
+      <w:start w:val="1"/>
+      <w:numFmt w:val="bullet"/>
+      <w:lvlText w:val=""/>
+      <w:lvlJc w:val="left"/>
+      <w:pPr>
+        <w:ind w:left="720" w:hanging="360"/>
+      </w:pPr>
+      <w:rPr>
+        <w:rFonts w:ascii="Symbol" w:hAnsi="Symbol" w:hint="default"/>
+      </w:rPr>
+    </w:lvl>
+    <w:lvl w:ilvl="1" w:tplc="08090003">
+      <w:start w:val="1"/>
+      <w:numFmt w:val="bullet"/>
+      <w:lvlText w:val="o"/>
+      <w:lvlJc w:val="left"/>
+      <w:pPr>
+        <w:ind w:left="1440" w:hanging="360"/>
+      </w:pPr>
+      <w:rPr>
+        <w:rFonts w:ascii="Courier New" w:hAnsi="Courier New" w:cs="Courier New" w:hint="default"/>
+      </w:rPr>
+    </w:lvl>
+    <w:lvl w:ilvl="2" w:tplc="08090005" w:tentative="1">
+      <w:start w:val="1"/>
+      <w:numFmt w:val="bullet"/>
+      <w:lvlText w:val=""/>
+      <w:lvlJc w:val="left"/>
+      <w:pPr>
+        <w:ind w:left="2160" w:hanging="360"/>
+      </w:pPr>
+      <w:rPr>
+        <w:rFonts w:ascii="Wingdings" w:hAnsi="Wingdings" w:hint="default"/>
+      </w:rPr>
+    </w:lvl>
+    <w:lvl w:ilvl="3" w:tplc="08090001" w:tentative="1">
+      <w:start w:val="1"/>
+      <w:numFmt w:val="bullet"/>
+      <w:lvlText w:val=""/>
+      <w:lvlJc w:val="left"/>
+      <w:pPr>
+        <w:ind w:left="2880" w:hanging="360"/>
+      </w:pPr>
+      <w:rPr>
+        <w:rFonts w:ascii="Symbol" w:hAnsi="Symbol" w:hint="default"/>
+      </w:rPr>
+    </w:lvl>
+    <w:lvl w:ilvl="4" w:tplc="08090003" w:tentative="1">
+      <w:start w:val="1"/>
+      <w:numFmt w:val="bullet"/>
+      <w:lvlText w:val="o"/>
+      <w:lvlJc w:val="left"/>
+      <w:pPr>
+        <w:ind w:left="3600" w:hanging="360"/>
+      </w:pPr>
+      <w:rPr>
+        <w:rFonts w:ascii="Courier New" w:hAnsi="Courier New" w:cs="Courier New" w:hint="default"/>
+      </w:rPr>
+    </w:lvl>
+    <w:lvl w:ilvl="5" w:tplc="08090005" w:tentative="1">
+      <w:start w:val="1"/>
+      <w:numFmt w:val="bullet"/>
+      <w:lvlText w:val=""/>
+      <w:lvlJc w:val="left"/>
+      <w:pPr>
+        <w:ind w:left="4320" w:hanging="360"/>
+      </w:pPr>
+      <w:rPr>
+        <w:rFonts w:ascii="Wingdings" w:hAnsi="Wingdings" w:hint="default"/>
+      </w:rPr>
+    </w:lvl>
+    <w:lvl w:ilvl="6" w:tplc="08090001" w:tentative="1">
+      <w:start w:val="1"/>
+      <w:numFmt w:val="bullet"/>
+      <w:lvlText w:val=""/>
+      <w:lvlJc w:val="left"/>
+      <w:pPr>
+        <w:ind w:left="5040" w:hanging="360"/>
+      </w:pPr>
+      <w:rPr>
+        <w:rFonts w:ascii="Symbol" w:hAnsi="Symbol" w:hint="default"/>
+      </w:rPr>
+    </w:lvl>
+    <w:lvl w:ilvl="7" w:tplc="08090003" w:tentative="1">
+      <w:start w:val="1"/>
+      <w:numFmt w:val="bullet"/>
+      <w:lvlText w:val="o"/>
+      <w:lvlJc w:val="left"/>
+      <w:pPr>
+        <w:ind w:left="5760" w:hanging="360"/>
+      </w:pPr>
+      <w:rPr>
+        <w:rFonts w:ascii="Courier New" w:hAnsi="Courier New" w:cs="Courier New" w:hint="default"/>
+      </w:rPr>
+    </w:lvl>
+    <w:lvl w:ilvl="8" w:tplc="08090005" w:tentative="1">
+      <w:start w:val="1"/>
+      <w:numFmt w:val="bullet"/>
+      <w:lvlText w:val=""/>
+      <w:lvlJc w:val="left"/>
+      <w:pPr>
+        <w:ind w:left="6480" w:hanging="360"/>
+      </w:pPr>
+      <w:rPr>
+        <w:rFonts w:ascii="Wingdings" w:hAnsi="Wingdings" w:hint="default"/>
+      </w:rPr>
+    </w:lvl>
+  </w:abstractNum>
+  <w:num w:numId="1">
+    <w:abstractNumId w:val="0"/>
+  </w:num>
+</w:numbering>
 </file>
 
 <file path=word/styles.xml><?xml version="1.0" encoding="utf-8"?>
@@ -400,7 +652,7 @@
       </w:pPr>
     </w:pPrDefault>
   </w:docDefaults>
-  <w:latentStyles w:defLockedState="0" w:defUIPriority="99" w:defSemiHidden="0" w:defUnhideWhenUsed="0" w:defQFormat="0" w:count="375">
+  <w:latentStyles w:defLockedState="0" w:defUIPriority="99" w:defSemiHidden="0" w:defUnhideWhenUsed="0" w:defQFormat="0" w:count="376">
     <w:lsdException w:name="Normal" w:uiPriority="0" w:qFormat="1"/>
     <w:lsdException w:name="heading 1" w:uiPriority="9" w:qFormat="1"/>
     <w:lsdException w:name="heading 2" w:semiHidden="1" w:uiPriority="9" w:unhideWhenUsed="1" w:qFormat="1"/>
@@ -506,7 +758,6 @@
     <w:lsdException w:name="HTML Sample" w:semiHidden="1" w:unhideWhenUsed="1"/>
     <w:lsdException w:name="HTML Typewriter" w:semiHidden="1" w:unhideWhenUsed="1"/>
     <w:lsdException w:name="HTML Variable" w:semiHidden="1" w:unhideWhenUsed="1"/>
-    <w:lsdException w:name="Normal Table" w:semiHidden="1" w:unhideWhenUsed="1"/>
     <w:lsdException w:name="annotation subject" w:semiHidden="1" w:unhideWhenUsed="1"/>
     <w:lsdException w:name="No List" w:semiHidden="1" w:unhideWhenUsed="1"/>
     <w:lsdException w:name="Outline List 1" w:semiHidden="1" w:unhideWhenUsed="1"/>
@@ -553,10 +804,8 @@
     <w:lsdException w:name="Table Subtle 2" w:semiHidden="1" w:unhideWhenUsed="1"/>
     <w:lsdException w:name="Table Web 1" w:semiHidden="1" w:unhideWhenUsed="1"/>
     <w:lsdException w:name="Table Web 2" w:semiHidden="1" w:unhideWhenUsed="1"/>
-    <w:lsdException w:name="Table Web 3" w:semiHidden="1" w:unhideWhenUsed="1"/>
     <w:lsdException w:name="Balloon Text" w:semiHidden="1" w:unhideWhenUsed="1"/>
     <w:lsdException w:name="Table Grid" w:uiPriority="39"/>
-    <w:lsdException w:name="Table Theme" w:semiHidden="1" w:unhideWhenUsed="1"/>
     <w:lsdException w:name="Placeholder Text" w:semiHidden="1"/>
     <w:lsdException w:name="No Spacing" w:uiPriority="1" w:qFormat="1"/>
     <w:lsdException w:name="Light Shading" w:uiPriority="60"/>
@@ -776,6 +1025,7 @@
     <w:lsdException w:name="Smart Hyperlink" w:semiHidden="1" w:unhideWhenUsed="1"/>
     <w:lsdException w:name="Hashtag" w:semiHidden="1" w:unhideWhenUsed="1"/>
     <w:lsdException w:name="Unresolved Mention" w:semiHidden="1" w:unhideWhenUsed="1"/>
+    <w:lsdException w:name="Smart Link" w:semiHidden="1" w:unhideWhenUsed="1"/>
   </w:latentStyles>
   <w:style w:type="paragraph" w:default="1" w:styleId="Normal">
     <w:name w:val="Normal"/>
@@ -860,6 +1110,17 @@
       <w:color w:val="605E5C"/>
       <w:shd w:val="clear" w:color="auto" w:fill="E1DFDD"/>
     </w:rPr>
+  </w:style>
+  <w:style w:type="paragraph" w:styleId="ListParagraph">
+    <w:name w:val="List Paragraph"/>
+    <w:basedOn w:val="Normal"/>
+    <w:uiPriority w:val="34"/>
+    <w:qFormat/>
+    <w:rsid w:val="0013509A"/>
+    <w:pPr>
+      <w:ind w:left="720"/>
+      <w:contextualSpacing/>
+    </w:pPr>
   </w:style>
 </w:styles>
 </file>

</xml_diff>

<commit_message>
updated timer, added presentation
</commit_message>
<xml_diff>
--- a/Sean McGuire.docx
+++ b/Sean McGuire.docx
@@ -494,15 +494,61 @@
         </w:rPr>
         <w:t>At the moment the car can either win the game or lose.</w:t>
       </w:r>
+    </w:p>
+    <w:p>
+      <w:pPr>
+        <w:rPr>
+          <w:lang w:val="en-US"/>
+        </w:rPr>
+      </w:pPr>
+    </w:p>
+    <w:p>
+      <w:pPr>
+        <w:rPr>
+          <w:lang w:val="en-US"/>
+        </w:rPr>
+      </w:pPr>
+      <w:r>
+        <w:rPr>
+          <w:lang w:val="en-US"/>
+        </w:rPr>
+        <w:t>Final update:</w:t>
+      </w:r>
+    </w:p>
+    <w:p>
+      <w:pPr>
+        <w:rPr>
+          <w:lang w:val="en-US"/>
+        </w:rPr>
+      </w:pPr>
+      <w:r>
+        <w:rPr>
+          <w:lang w:val="en-US"/>
+        </w:rPr>
+        <w:t>I’ve got 2 different gestures working now, the double tap still working for the change gear mechanic and now there is a boost function when user clenches fist.</w:t>
+      </w:r>
+    </w:p>
+    <w:p>
+      <w:pPr>
+        <w:rPr>
+          <w:lang w:val="en-US"/>
+        </w:rPr>
+      </w:pPr>
+      <w:r>
+        <w:rPr>
+          <w:lang w:val="en-US"/>
+        </w:rPr>
+        <w:t>This allows the user to gain a more advantage.</w:t>
+      </w:r>
+    </w:p>
+    <w:p>
+      <w:pPr>
+        <w:rPr>
+          <w:lang w:val="en-US"/>
+        </w:rPr>
+      </w:pPr>
       <w:bookmarkStart w:id="0" w:name="_GoBack"/>
       <w:bookmarkEnd w:id="0"/>
-    </w:p>
-    <w:p>
-      <w:pPr>
-        <w:rPr>
-          <w:lang w:val="en-US"/>
-        </w:rPr>
-      </w:pPr>
     </w:p>
     <w:sectPr>
       <w:pgSz w:w="11906" w:h="16838"/>
@@ -758,6 +804,7 @@
     <w:lsdException w:name="HTML Sample" w:semiHidden="1" w:unhideWhenUsed="1"/>
     <w:lsdException w:name="HTML Typewriter" w:semiHidden="1" w:unhideWhenUsed="1"/>
     <w:lsdException w:name="HTML Variable" w:semiHidden="1" w:unhideWhenUsed="1"/>
+    <w:lsdException w:name="Normal Table" w:semiHidden="1" w:unhideWhenUsed="1"/>
     <w:lsdException w:name="annotation subject" w:semiHidden="1" w:unhideWhenUsed="1"/>
     <w:lsdException w:name="No List" w:semiHidden="1" w:unhideWhenUsed="1"/>
     <w:lsdException w:name="Outline List 1" w:semiHidden="1" w:unhideWhenUsed="1"/>
@@ -804,8 +851,10 @@
     <w:lsdException w:name="Table Subtle 2" w:semiHidden="1" w:unhideWhenUsed="1"/>
     <w:lsdException w:name="Table Web 1" w:semiHidden="1" w:unhideWhenUsed="1"/>
     <w:lsdException w:name="Table Web 2" w:semiHidden="1" w:unhideWhenUsed="1"/>
+    <w:lsdException w:name="Table Web 3" w:semiHidden="1" w:unhideWhenUsed="1"/>
     <w:lsdException w:name="Balloon Text" w:semiHidden="1" w:unhideWhenUsed="1"/>
     <w:lsdException w:name="Table Grid" w:uiPriority="39"/>
+    <w:lsdException w:name="Table Theme" w:semiHidden="1" w:unhideWhenUsed="1"/>
     <w:lsdException w:name="Placeholder Text" w:semiHidden="1"/>
     <w:lsdException w:name="No Spacing" w:uiPriority="1" w:qFormat="1"/>
     <w:lsdException w:name="Light Shading" w:uiPriority="60"/>

</xml_diff>

<commit_message>
updated readme and word doc
</commit_message>
<xml_diff>
--- a/Sean McGuire.docx
+++ b/Sean McGuire.docx
@@ -718,8 +718,45 @@
           <w:lang w:val="en-US"/>
         </w:rPr>
       </w:pPr>
+    </w:p>
+    <w:p>
+      <w:pPr>
+        <w:rPr>
+          <w:b/>
+          <w:sz w:val="28"/>
+          <w:lang w:val="en-US"/>
+        </w:rPr>
+      </w:pPr>
+      <w:r>
+        <w:rPr>
+          <w:b/>
+          <w:sz w:val="28"/>
+          <w:lang w:val="en-US"/>
+        </w:rPr>
+        <w:t>Running the game</w:t>
+      </w:r>
       <w:bookmarkStart w:id="0" w:name="_GoBack"/>
       <w:bookmarkEnd w:id="0"/>
+    </w:p>
+    <w:p>
+      <w:pPr>
+        <w:rPr>
+          <w:lang w:val="en-US"/>
+        </w:rPr>
+      </w:pPr>
+      <w:r>
+        <w:rPr>
+          <w:lang w:val="en-US"/>
+        </w:rPr>
+        <w:t>Initially when the player loads the game, they are presented with a main menu screen where the user can select from 3 different options: start the game, options and exit. the start game loads up the next scene which is the how to play screen. this screen gives a detailed description on the specific mechanics of the game and the controls required to play the game. the options menu will display the main volume controller and the exit button will close the game. there is also a Pause menu option in the game which will display similar menus: resume game, main menu and exit.</w:t>
+      </w:r>
+    </w:p>
+    <w:p>
+      <w:pPr>
+        <w:rPr>
+          <w:lang w:val="en-US"/>
+        </w:rPr>
+      </w:pPr>
     </w:p>
     <w:sectPr>
       <w:pgSz w:w="11906" w:h="16838"/>
@@ -1940,6 +1977,18 @@
       <w:outlineLvl w:val="9"/>
     </w:pPr>
   </w:style>
+  <w:style w:type="character" w:styleId="FollowedHyperlink">
+    <w:name w:val="FollowedHyperlink"/>
+    <w:basedOn w:val="DefaultParagraphFont"/>
+    <w:uiPriority w:val="99"/>
+    <w:semiHidden/>
+    <w:unhideWhenUsed/>
+    <w:rsid w:val="00CD1897"/>
+    <w:rPr>
+      <w:color w:val="A46694" w:themeColor="followedHyperlink"/>
+      <w:u w:val="single"/>
+    </w:rPr>
+  </w:style>
 </w:styles>
 </file>
 

</xml_diff>